<commit_message>
updated final project proposal
</commit_message>
<xml_diff>
--- a/docs/WebMappingFinalProposal.docx
+++ b/docs/WebMappingFinalProposal.docx
@@ -294,7 +294,7 @@
           <w:sz w:val="22"/>
           <w:szCs w:val="22"/>
         </w:rPr>
-        <w:t>jQuery</w:t>
+        <w:t>Awesome markers</w:t>
       </w:r>
     </w:p>
     <w:p>
@@ -319,29 +319,15 @@
           <w:sz w:val="22"/>
           <w:szCs w:val="22"/>
         </w:rPr>
-        <w:t>JSON</w:t>
-      </w:r>
-    </w:p>
-    <w:p>
-      <w:pPr>
-        <w:pStyle w:val="Subtitle"/>
-        <w:rPr>
-          <w:rFonts w:ascii="Tahoma" w:hAnsi="Tahoma" w:cs="Tahoma"/>
-          <w:b/>
-          <w:color w:val="595959" w:themeColor="text1" w:themeTint="A6"/>
-        </w:rPr>
-      </w:pPr>
-      <w:r>
-        <w:rPr>
-          <w:rFonts w:ascii="Tahoma" w:hAnsi="Tahoma" w:cs="Tahoma"/>
-          <w:b/>
-          <w:color w:val="595959" w:themeColor="text1" w:themeTint="A6"/>
-        </w:rPr>
-        <w:t>Data sources</w:t>
-      </w:r>
-    </w:p>
-    <w:p>
-      <w:pPr>
+        <w:t>jQuery</w:t>
+      </w:r>
+    </w:p>
+    <w:p>
+      <w:pPr>
+        <w:numPr>
+          <w:ilvl w:val="0"/>
+          <w:numId w:val="1"/>
+        </w:numPr>
         <w:shd w:val="clear" w:color="auto" w:fill="FFFFFF"/>
         <w:spacing w:before="100" w:beforeAutospacing="1" w:after="100" w:afterAutospacing="1"/>
         <w:rPr>
@@ -358,6 +344,45 @@
           <w:sz w:val="22"/>
           <w:szCs w:val="22"/>
         </w:rPr>
+        <w:t>JSON</w:t>
+      </w:r>
+    </w:p>
+    <w:p>
+      <w:pPr>
+        <w:pStyle w:val="Subtitle"/>
+        <w:rPr>
+          <w:rFonts w:ascii="Tahoma" w:hAnsi="Tahoma" w:cs="Tahoma"/>
+          <w:b/>
+          <w:color w:val="595959" w:themeColor="text1" w:themeTint="A6"/>
+        </w:rPr>
+      </w:pPr>
+      <w:r>
+        <w:rPr>
+          <w:rFonts w:ascii="Tahoma" w:hAnsi="Tahoma" w:cs="Tahoma"/>
+          <w:b/>
+          <w:color w:val="595959" w:themeColor="text1" w:themeTint="A6"/>
+        </w:rPr>
+        <w:t>Data sources</w:t>
+      </w:r>
+    </w:p>
+    <w:p>
+      <w:pPr>
+        <w:shd w:val="clear" w:color="auto" w:fill="FFFFFF"/>
+        <w:spacing w:before="100" w:beforeAutospacing="1" w:after="100" w:afterAutospacing="1"/>
+        <w:rPr>
+          <w:rFonts w:ascii="Tahoma" w:eastAsia="Times New Roman" w:hAnsi="Tahoma" w:cs="Tahoma"/>
+          <w:color w:val="595959" w:themeColor="text1" w:themeTint="A6"/>
+          <w:sz w:val="22"/>
+          <w:szCs w:val="22"/>
+        </w:rPr>
+      </w:pPr>
+      <w:r>
+        <w:rPr>
+          <w:rFonts w:ascii="Tahoma" w:eastAsia="Times New Roman" w:hAnsi="Tahoma" w:cs="Tahoma"/>
+          <w:color w:val="595959" w:themeColor="text1" w:themeTint="A6"/>
+          <w:sz w:val="22"/>
+          <w:szCs w:val="22"/>
+        </w:rPr>
         <w:t xml:space="preserve">The City of Chicago provides a lot of data in JSON format on its website, data.cityofchicago.org. </w:t>
       </w:r>
       <w:r>
@@ -367,18 +392,7 @@
           <w:sz w:val="22"/>
           <w:szCs w:val="22"/>
         </w:rPr>
-        <w:t xml:space="preserve">The Chicago Transit Authority also provides data on is services at </w:t>
-      </w:r>
-      <w:bookmarkStart w:id="0" w:name="_GoBack"/>
-      <w:bookmarkEnd w:id="0"/>
-      <w:r>
-        <w:rPr>
-          <w:rFonts w:ascii="Tahoma" w:eastAsia="Times New Roman" w:hAnsi="Tahoma" w:cs="Tahoma"/>
-          <w:color w:val="595959" w:themeColor="text1" w:themeTint="A6"/>
-          <w:sz w:val="22"/>
-          <w:szCs w:val="22"/>
-        </w:rPr>
-        <w:t xml:space="preserve">transitchicago.com/data/. </w:t>
+        <w:t xml:space="preserve">The Chicago Transit Authority also provides data on is services at transitchicago.com/data/. </w:t>
       </w:r>
     </w:p>
     <w:p>
@@ -411,36 +425,6 @@
         </w:numPr>
         <w:spacing w:before="100" w:beforeAutospacing="1" w:after="100" w:afterAutospacing="1"/>
         <w:rPr>
-          <w:rFonts w:ascii="Tahoma" w:eastAsia="Times New Roman" w:hAnsi="Tahoma" w:cs="Tahoma"/>
-          <w:bCs/>
-          <w:color w:val="595959" w:themeColor="text1" w:themeTint="A6"/>
-          <w:sz w:val="22"/>
-          <w:szCs w:val="22"/>
-        </w:rPr>
-      </w:pPr>
-      <w:hyperlink r:id="rId5" w:history="1">
-        <w:r>
-          <w:rPr>
-            <w:rStyle w:val="Hyperlink"/>
-            <w:rFonts w:ascii="Tahoma" w:eastAsia="Times New Roman" w:hAnsi="Tahoma" w:cs="Tahoma"/>
-            <w:bCs/>
-            <w:color w:val="3898F9" w:themeColor="hyperlink" w:themeTint="A6"/>
-            <w:sz w:val="22"/>
-            <w:szCs w:val="22"/>
-          </w:rPr>
-          <w:t>Crimes - One year prior to present</w:t>
-        </w:r>
-      </w:hyperlink>
-    </w:p>
-    <w:p>
-      <w:pPr>
-        <w:pStyle w:val="ListParagraph"/>
-        <w:numPr>
-          <w:ilvl w:val="0"/>
-          <w:numId w:val="4"/>
-        </w:numPr>
-        <w:spacing w:before="100" w:beforeAutospacing="1" w:after="100" w:afterAutospacing="1"/>
-        <w:rPr>
           <w:rStyle w:val="Hyperlink"/>
           <w:rFonts w:ascii="Tahoma" w:eastAsia="Times New Roman" w:hAnsi="Tahoma" w:cs="Tahoma"/>
           <w:bCs/>
@@ -468,15 +452,6 @@
           <w:szCs w:val="22"/>
         </w:rPr>
         <w:instrText xml:space="preserve"> HYPERLINK "https://catalog.data.gov/dataset/crimes-2001-to-present-398a4" </w:instrText>
-      </w:r>
-      <w:r>
-        <w:rPr>
-          <w:rFonts w:ascii="Tahoma" w:eastAsia="Times New Roman" w:hAnsi="Tahoma" w:cs="Tahoma"/>
-          <w:bCs/>
-          <w:color w:val="595959" w:themeColor="text1" w:themeTint="A6"/>
-          <w:sz w:val="22"/>
-          <w:szCs w:val="22"/>
-        </w:rPr>
       </w:r>
       <w:r>
         <w:rPr>
@@ -526,7 +501,7 @@
         </w:rPr>
         <w:fldChar w:fldCharType="end"/>
       </w:r>
-      <w:hyperlink r:id="rId6" w:history="1">
+      <w:hyperlink r:id="rId5" w:history="1">
         <w:r>
           <w:rPr>
             <w:rStyle w:val="Hyperlink"/>
@@ -549,13 +524,12 @@
         <w:shd w:val="clear" w:color="auto" w:fill="FFFFFF"/>
         <w:spacing w:before="100" w:beforeAutospacing="1" w:after="100" w:afterAutospacing="1"/>
         <w:rPr>
-          <w:rFonts w:ascii="Tahoma" w:eastAsia="Times New Roman" w:hAnsi="Tahoma" w:cs="Tahoma"/>
-          <w:color w:val="595959" w:themeColor="text1" w:themeTint="A6"/>
-          <w:sz w:val="22"/>
-          <w:szCs w:val="22"/>
-        </w:rPr>
-      </w:pPr>
-      <w:hyperlink r:id="rId7" w:history="1">
+          <w:rStyle w:val="Hyperlink"/>
+          <w:color w:val="auto"/>
+          <w:u w:val="none"/>
+        </w:rPr>
+      </w:pPr>
+      <w:hyperlink r:id="rId6" w:history="1">
         <w:r>
           <w:rPr>
             <w:rStyle w:val="Hyperlink"/>
@@ -567,296 +541,8 @@
           <w:t>Police Stations</w:t>
         </w:r>
       </w:hyperlink>
-    </w:p>
-    <w:p>
-      <w:pPr>
-        <w:pStyle w:val="ListParagraph"/>
-        <w:numPr>
-          <w:ilvl w:val="0"/>
-          <w:numId w:val="4"/>
-        </w:numPr>
-        <w:shd w:val="clear" w:color="auto" w:fill="FFFFFF"/>
-        <w:spacing w:before="100" w:beforeAutospacing="1" w:after="100" w:afterAutospacing="1"/>
-        <w:rPr>
-          <w:rStyle w:val="Hyperlink"/>
-          <w:rFonts w:ascii="Tahoma" w:eastAsia="Times New Roman" w:hAnsi="Tahoma" w:cs="Tahoma"/>
-          <w:color w:val="3898F9" w:themeColor="hyperlink" w:themeTint="A6"/>
-          <w:sz w:val="22"/>
-          <w:szCs w:val="22"/>
-        </w:rPr>
-      </w:pPr>
-      <w:r>
-        <w:rPr>
-          <w:rFonts w:ascii="Tahoma" w:eastAsia="Times New Roman" w:hAnsi="Tahoma" w:cs="Tahoma"/>
-          <w:color w:val="595959" w:themeColor="text1" w:themeTint="A6"/>
-          <w:sz w:val="22"/>
-          <w:szCs w:val="22"/>
-        </w:rPr>
-        <w:fldChar w:fldCharType="begin"/>
-      </w:r>
-      <w:r>
-        <w:rPr>
-          <w:rFonts w:ascii="Tahoma" w:eastAsia="Times New Roman" w:hAnsi="Tahoma" w:cs="Tahoma"/>
-          <w:color w:val="595959" w:themeColor="text1" w:themeTint="A6"/>
-          <w:sz w:val="22"/>
-          <w:szCs w:val="22"/>
-        </w:rPr>
-        <w:instrText xml:space="preserve"> HYPERLINK "https://catalog.data.gov/dataset/fire-stations-61d88" </w:instrText>
-      </w:r>
-      <w:r>
-        <w:rPr>
-          <w:rFonts w:ascii="Tahoma" w:eastAsia="Times New Roman" w:hAnsi="Tahoma" w:cs="Tahoma"/>
-          <w:color w:val="595959" w:themeColor="text1" w:themeTint="A6"/>
-          <w:sz w:val="22"/>
-          <w:szCs w:val="22"/>
-        </w:rPr>
-      </w:r>
-      <w:r>
-        <w:rPr>
-          <w:rFonts w:ascii="Tahoma" w:eastAsia="Times New Roman" w:hAnsi="Tahoma" w:cs="Tahoma"/>
-          <w:color w:val="595959" w:themeColor="text1" w:themeTint="A6"/>
-          <w:sz w:val="22"/>
-          <w:szCs w:val="22"/>
-        </w:rPr>
-        <w:fldChar w:fldCharType="separate"/>
-      </w:r>
-      <w:r>
-        <w:rPr>
-          <w:rStyle w:val="Hyperlink"/>
-          <w:rFonts w:ascii="Tahoma" w:eastAsia="Times New Roman" w:hAnsi="Tahoma" w:cs="Tahoma"/>
-          <w:color w:val="3898F9" w:themeColor="hyperlink" w:themeTint="A6"/>
-          <w:sz w:val="22"/>
-          <w:szCs w:val="22"/>
-        </w:rPr>
-        <w:t>Fire Stations</w:t>
-      </w:r>
-    </w:p>
-    <w:p>
-      <w:pPr>
-        <w:pStyle w:val="ListParagraph"/>
-        <w:numPr>
-          <w:ilvl w:val="0"/>
-          <w:numId w:val="4"/>
-        </w:numPr>
-        <w:shd w:val="clear" w:color="auto" w:fill="FFFFFF"/>
-        <w:spacing w:before="100" w:beforeAutospacing="1" w:after="100" w:afterAutospacing="1"/>
-        <w:rPr>
-          <w:rFonts w:ascii="Tahoma" w:eastAsia="Times New Roman" w:hAnsi="Tahoma" w:cs="Tahoma"/>
-          <w:color w:val="595959" w:themeColor="text1" w:themeTint="A6"/>
-          <w:sz w:val="22"/>
-          <w:szCs w:val="22"/>
-        </w:rPr>
-      </w:pPr>
-      <w:r>
-        <w:rPr>
-          <w:rFonts w:ascii="Tahoma" w:eastAsia="Times New Roman" w:hAnsi="Tahoma" w:cs="Tahoma"/>
-          <w:color w:val="595959" w:themeColor="text1" w:themeTint="A6"/>
-          <w:sz w:val="22"/>
-          <w:szCs w:val="22"/>
-        </w:rPr>
-        <w:fldChar w:fldCharType="end"/>
-      </w:r>
-      <w:hyperlink r:id="rId8" w:history="1">
-        <w:r>
-          <w:rPr>
-            <w:rStyle w:val="Hyperlink"/>
-            <w:rFonts w:ascii="Tahoma" w:eastAsia="Times New Roman" w:hAnsi="Tahoma" w:cs="Tahoma"/>
-            <w:color w:val="3898F9" w:themeColor="hyperlink" w:themeTint="A6"/>
-            <w:sz w:val="22"/>
-            <w:szCs w:val="22"/>
-          </w:rPr>
-          <w:t>Parks</w:t>
-        </w:r>
-      </w:hyperlink>
-    </w:p>
-    <w:p>
-      <w:pPr>
-        <w:pStyle w:val="ListParagraph"/>
-        <w:numPr>
-          <w:ilvl w:val="0"/>
-          <w:numId w:val="4"/>
-        </w:numPr>
-        <w:shd w:val="clear" w:color="auto" w:fill="FFFFFF"/>
-        <w:spacing w:before="100" w:beforeAutospacing="1" w:after="100" w:afterAutospacing="1"/>
-        <w:rPr>
-          <w:rStyle w:val="Hyperlink"/>
-          <w:rFonts w:ascii="Tahoma" w:eastAsia="Times New Roman" w:hAnsi="Tahoma" w:cs="Tahoma"/>
-          <w:color w:val="3898F9" w:themeColor="hyperlink" w:themeTint="A6"/>
-          <w:sz w:val="22"/>
-          <w:szCs w:val="22"/>
-        </w:rPr>
-      </w:pPr>
-      <w:r>
-        <w:rPr>
-          <w:rFonts w:ascii="Tahoma" w:eastAsia="Times New Roman" w:hAnsi="Tahoma" w:cs="Tahoma"/>
-          <w:color w:val="595959" w:themeColor="text1" w:themeTint="A6"/>
-          <w:sz w:val="22"/>
-          <w:szCs w:val="22"/>
-        </w:rPr>
-        <w:fldChar w:fldCharType="begin"/>
-      </w:r>
-      <w:r>
-        <w:rPr>
-          <w:rFonts w:ascii="Tahoma" w:eastAsia="Times New Roman" w:hAnsi="Tahoma" w:cs="Tahoma"/>
-          <w:color w:val="595959" w:themeColor="text1" w:themeTint="A6"/>
-          <w:sz w:val="22"/>
-          <w:szCs w:val="22"/>
-        </w:rPr>
-        <w:instrText xml:space="preserve"> HYPERLINK "https://data.cityofchicago.org/Facilities-Geographic-Boundaries/Chicago-Zip-Code-and-Neighborhood-Map/mapn-ahfc/data" </w:instrText>
-      </w:r>
-      <w:r>
-        <w:rPr>
-          <w:rFonts w:ascii="Tahoma" w:eastAsia="Times New Roman" w:hAnsi="Tahoma" w:cs="Tahoma"/>
-          <w:color w:val="595959" w:themeColor="text1" w:themeTint="A6"/>
-          <w:sz w:val="22"/>
-          <w:szCs w:val="22"/>
-        </w:rPr>
-      </w:r>
-      <w:r>
-        <w:rPr>
-          <w:rFonts w:ascii="Tahoma" w:eastAsia="Times New Roman" w:hAnsi="Tahoma" w:cs="Tahoma"/>
-          <w:color w:val="595959" w:themeColor="text1" w:themeTint="A6"/>
-          <w:sz w:val="22"/>
-          <w:szCs w:val="22"/>
-        </w:rPr>
-        <w:fldChar w:fldCharType="separate"/>
-      </w:r>
-      <w:r>
-        <w:rPr>
-          <w:rStyle w:val="Hyperlink"/>
-          <w:rFonts w:ascii="Tahoma" w:eastAsia="Times New Roman" w:hAnsi="Tahoma" w:cs="Tahoma"/>
-          <w:color w:val="3898F9" w:themeColor="hyperlink" w:themeTint="A6"/>
-          <w:sz w:val="22"/>
-          <w:szCs w:val="22"/>
-        </w:rPr>
-        <w:t>Neighborhoods</w:t>
-      </w:r>
-    </w:p>
-    <w:p>
-      <w:pPr>
-        <w:pStyle w:val="ListParagraph"/>
-        <w:numPr>
-          <w:ilvl w:val="0"/>
-          <w:numId w:val="4"/>
-        </w:numPr>
-        <w:shd w:val="clear" w:color="auto" w:fill="FFFFFF"/>
-        <w:spacing w:before="100" w:beforeAutospacing="1" w:after="100" w:afterAutospacing="1"/>
-        <w:rPr>
-          <w:rFonts w:ascii="Tahoma" w:eastAsia="Times New Roman" w:hAnsi="Tahoma" w:cs="Tahoma"/>
-          <w:color w:val="595959" w:themeColor="text1" w:themeTint="A6"/>
-          <w:sz w:val="22"/>
-          <w:szCs w:val="22"/>
-        </w:rPr>
-      </w:pPr>
-      <w:r>
-        <w:rPr>
-          <w:rFonts w:ascii="Tahoma" w:eastAsia="Times New Roman" w:hAnsi="Tahoma" w:cs="Tahoma"/>
-          <w:color w:val="595959" w:themeColor="text1" w:themeTint="A6"/>
-          <w:sz w:val="22"/>
-          <w:szCs w:val="22"/>
-        </w:rPr>
-        <w:fldChar w:fldCharType="end"/>
-      </w:r>
-      <w:hyperlink r:id="rId9" w:history="1">
-        <w:r>
-          <w:rPr>
-            <w:rStyle w:val="Hyperlink"/>
-            <w:rFonts w:ascii="Tahoma" w:eastAsia="Times New Roman" w:hAnsi="Tahoma" w:cs="Tahoma"/>
-            <w:color w:val="3898F9" w:themeColor="hyperlink" w:themeTint="A6"/>
-            <w:sz w:val="22"/>
-            <w:szCs w:val="22"/>
-          </w:rPr>
-          <w:t>Neighborhoods (alternative JSON data)</w:t>
-        </w:r>
-      </w:hyperlink>
-    </w:p>
-    <w:p>
-      <w:pPr>
-        <w:pStyle w:val="ListParagraph"/>
-        <w:numPr>
-          <w:ilvl w:val="0"/>
-          <w:numId w:val="4"/>
-        </w:numPr>
-        <w:shd w:val="clear" w:color="auto" w:fill="FFFFFF"/>
-        <w:spacing w:before="100" w:beforeAutospacing="1" w:after="100" w:afterAutospacing="1"/>
-        <w:rPr>
-          <w:rStyle w:val="Hyperlink"/>
-          <w:rFonts w:ascii="Tahoma" w:eastAsia="Times New Roman" w:hAnsi="Tahoma" w:cs="Tahoma"/>
-          <w:color w:val="3898F9" w:themeColor="hyperlink" w:themeTint="A6"/>
-          <w:sz w:val="22"/>
-          <w:szCs w:val="22"/>
-        </w:rPr>
-      </w:pPr>
-      <w:r>
-        <w:rPr>
-          <w:rFonts w:ascii="Tahoma" w:eastAsia="Times New Roman" w:hAnsi="Tahoma" w:cs="Tahoma"/>
-          <w:color w:val="595959" w:themeColor="text1" w:themeTint="A6"/>
-          <w:sz w:val="22"/>
-          <w:szCs w:val="22"/>
-        </w:rPr>
-        <w:fldChar w:fldCharType="begin"/>
-      </w:r>
-      <w:r>
-        <w:rPr>
-          <w:rFonts w:ascii="Tahoma" w:eastAsia="Times New Roman" w:hAnsi="Tahoma" w:cs="Tahoma"/>
-          <w:color w:val="595959" w:themeColor="text1" w:themeTint="A6"/>
-          <w:sz w:val="22"/>
-          <w:szCs w:val="22"/>
-        </w:rPr>
-        <w:instrText xml:space="preserve"> HYPERLINK "http://www.transitchicago.com/data/" </w:instrText>
-      </w:r>
-      <w:r>
-        <w:rPr>
-          <w:rFonts w:ascii="Tahoma" w:eastAsia="Times New Roman" w:hAnsi="Tahoma" w:cs="Tahoma"/>
-          <w:color w:val="595959" w:themeColor="text1" w:themeTint="A6"/>
-          <w:sz w:val="22"/>
-          <w:szCs w:val="22"/>
-        </w:rPr>
-      </w:r>
-      <w:r>
-        <w:rPr>
-          <w:rFonts w:ascii="Tahoma" w:eastAsia="Times New Roman" w:hAnsi="Tahoma" w:cs="Tahoma"/>
-          <w:color w:val="595959" w:themeColor="text1" w:themeTint="A6"/>
-          <w:sz w:val="22"/>
-          <w:szCs w:val="22"/>
-        </w:rPr>
-        <w:fldChar w:fldCharType="separate"/>
-      </w:r>
-      <w:r>
-        <w:rPr>
-          <w:rStyle w:val="Hyperlink"/>
-          <w:rFonts w:ascii="Tahoma" w:eastAsia="Times New Roman" w:hAnsi="Tahoma" w:cs="Tahoma"/>
-          <w:color w:val="3898F9" w:themeColor="hyperlink" w:themeTint="A6"/>
-          <w:sz w:val="22"/>
-          <w:szCs w:val="22"/>
-        </w:rPr>
-        <w:t>Transit information</w:t>
-      </w:r>
-    </w:p>
-    <w:p>
-      <w:pPr>
-        <w:pStyle w:val="ListParagraph"/>
-        <w:shd w:val="clear" w:color="auto" w:fill="FFFFFF"/>
-        <w:spacing w:before="100" w:beforeAutospacing="1" w:after="100" w:afterAutospacing="1"/>
-        <w:rPr>
-          <w:rStyle w:val="Hyperlink"/>
-          <w:rFonts w:ascii="Tahoma" w:eastAsia="Times New Roman" w:hAnsi="Tahoma" w:cs="Tahoma"/>
-          <w:color w:val="595959" w:themeColor="text1" w:themeTint="A6"/>
-          <w:sz w:val="22"/>
-          <w:szCs w:val="22"/>
-          <w:u w:val="none"/>
-        </w:rPr>
-      </w:pPr>
-      <w:r>
-        <w:rPr>
-          <w:rFonts w:ascii="Tahoma" w:eastAsia="Times New Roman" w:hAnsi="Tahoma" w:cs="Tahoma"/>
-          <w:color w:val="595959" w:themeColor="text1" w:themeTint="A6"/>
-          <w:sz w:val="22"/>
-          <w:szCs w:val="22"/>
-        </w:rPr>
-        <w:lastRenderedPageBreak/>
-        <w:fldChar w:fldCharType="end"/>
-      </w:r>
+      <w:bookmarkStart w:id="0" w:name="_GoBack"/>
+      <w:bookmarkEnd w:id="0"/>
       <w:r>
         <w:rPr>
           <w:rFonts w:ascii="Tahoma" w:eastAsia="Times New Roman" w:hAnsi="Tahoma" w:cs="Tahoma"/>
@@ -1575,6 +1261,7 @@
     <w:lsdException w:name="HTML Sample" w:semiHidden="1" w:unhideWhenUsed="1"/>
     <w:lsdException w:name="HTML Typewriter" w:semiHidden="1" w:unhideWhenUsed="1"/>
     <w:lsdException w:name="HTML Variable" w:semiHidden="1" w:unhideWhenUsed="1"/>
+    <w:lsdException w:name="Normal Table" w:semiHidden="1" w:unhideWhenUsed="1"/>
     <w:lsdException w:name="annotation subject" w:semiHidden="1" w:unhideWhenUsed="1"/>
     <w:lsdException w:name="No List" w:semiHidden="1" w:unhideWhenUsed="1"/>
     <w:lsdException w:name="Outline List 1" w:semiHidden="1" w:unhideWhenUsed="1"/>
@@ -1620,9 +1307,11 @@
     <w:lsdException w:name="Table Subtle 1" w:semiHidden="1" w:unhideWhenUsed="1"/>
     <w:lsdException w:name="Table Subtle 2" w:semiHidden="1" w:unhideWhenUsed="1"/>
     <w:lsdException w:name="Table Web 1" w:semiHidden="1" w:unhideWhenUsed="1"/>
+    <w:lsdException w:name="Table Web 2" w:semiHidden="1" w:unhideWhenUsed="1"/>
     <w:lsdException w:name="Table Web 3" w:semiHidden="1" w:unhideWhenUsed="1"/>
     <w:lsdException w:name="Balloon Text" w:semiHidden="1" w:unhideWhenUsed="1"/>
     <w:lsdException w:name="Table Grid" w:uiPriority="39"/>
+    <w:lsdException w:name="Table Theme" w:semiHidden="1" w:unhideWhenUsed="1"/>
     <w:lsdException w:name="Note Level 1" w:semiHidden="1" w:unhideWhenUsed="1"/>
     <w:lsdException w:name="Note Level 2" w:semiHidden="1" w:unhideWhenUsed="1"/>
     <w:lsdException w:name="Note Level 3" w:semiHidden="1" w:unhideWhenUsed="1"/>
@@ -1857,6 +1546,7 @@
   <w:style w:type="character" w:default="1" w:styleId="DefaultParagraphFont">
     <w:name w:val="Default Paragraph Font"/>
     <w:uiPriority w:val="1"/>
+    <w:semiHidden/>
     <w:unhideWhenUsed/>
   </w:style>
   <w:style w:type="table" w:default="1" w:styleId="TableNormal">

</xml_diff>

<commit_message>
replace a couple of links
</commit_message>
<xml_diff>
--- a/docs/WebMappingFinalProposal.docx
+++ b/docs/WebMappingFinalProposal.docx
@@ -237,6 +237,7 @@
           <w:szCs w:val="22"/>
         </w:rPr>
       </w:pPr>
+      <w:proofErr w:type="spellStart"/>
       <w:r>
         <w:rPr>
           <w:rFonts w:ascii="Tahoma" w:eastAsia="Times New Roman" w:hAnsi="Tahoma" w:cs="Tahoma"/>
@@ -246,6 +247,7 @@
         </w:rPr>
         <w:t>Leafet</w:t>
       </w:r>
+      <w:proofErr w:type="spellEnd"/>
     </w:p>
     <w:p>
       <w:pPr>
@@ -541,39 +543,202 @@
           <w:t>Police Stations</w:t>
         </w:r>
       </w:hyperlink>
+    </w:p>
+    <w:p>
+      <w:pPr>
+        <w:pStyle w:val="ListParagraph"/>
+        <w:numPr>
+          <w:ilvl w:val="0"/>
+          <w:numId w:val="4"/>
+        </w:numPr>
+        <w:shd w:val="clear" w:color="auto" w:fill="FFFFFF"/>
+        <w:spacing w:before="100" w:beforeAutospacing="1" w:after="100" w:afterAutospacing="1"/>
+        <w:rPr>
+          <w:rStyle w:val="Hyperlink"/>
+          <w:rFonts w:ascii="Tahoma" w:eastAsia="Times New Roman" w:hAnsi="Tahoma" w:cs="Tahoma"/>
+          <w:color w:val="3898F9" w:themeColor="hyperlink" w:themeTint="A6"/>
+          <w:sz w:val="22"/>
+          <w:szCs w:val="22"/>
+        </w:rPr>
+      </w:pPr>
+      <w:r>
+        <w:rPr>
+          <w:rFonts w:ascii="Tahoma" w:eastAsia="Times New Roman" w:hAnsi="Tahoma" w:cs="Tahoma"/>
+          <w:color w:val="595959" w:themeColor="text1" w:themeTint="A6"/>
+          <w:sz w:val="22"/>
+          <w:szCs w:val="22"/>
+        </w:rPr>
+        <w:fldChar w:fldCharType="begin"/>
+      </w:r>
+      <w:r>
+        <w:rPr>
+          <w:rFonts w:ascii="Tahoma" w:eastAsia="Times New Roman" w:hAnsi="Tahoma" w:cs="Tahoma"/>
+          <w:color w:val="595959" w:themeColor="text1" w:themeTint="A6"/>
+          <w:sz w:val="22"/>
+          <w:szCs w:val="22"/>
+        </w:rPr>
+        <w:instrText xml:space="preserve"> HYPERLINK "https://data.cityofchicago.org/Facilities-Geographic-Boundaries/Chicago-Zip-Code-and-Neighborhood-Map/mapn-ahfc/data" </w:instrText>
+      </w:r>
+      <w:r>
+        <w:rPr>
+          <w:rFonts w:ascii="Tahoma" w:eastAsia="Times New Roman" w:hAnsi="Tahoma" w:cs="Tahoma"/>
+          <w:color w:val="595959" w:themeColor="text1" w:themeTint="A6"/>
+          <w:sz w:val="22"/>
+          <w:szCs w:val="22"/>
+        </w:rPr>
+      </w:r>
+      <w:r>
+        <w:rPr>
+          <w:rFonts w:ascii="Tahoma" w:eastAsia="Times New Roman" w:hAnsi="Tahoma" w:cs="Tahoma"/>
+          <w:color w:val="595959" w:themeColor="text1" w:themeTint="A6"/>
+          <w:sz w:val="22"/>
+          <w:szCs w:val="22"/>
+        </w:rPr>
+        <w:fldChar w:fldCharType="separate"/>
+      </w:r>
+      <w:r>
+        <w:rPr>
+          <w:rStyle w:val="Hyperlink"/>
+          <w:rFonts w:ascii="Tahoma" w:eastAsia="Times New Roman" w:hAnsi="Tahoma" w:cs="Tahoma"/>
+          <w:color w:val="3898F9" w:themeColor="hyperlink" w:themeTint="A6"/>
+          <w:sz w:val="22"/>
+          <w:szCs w:val="22"/>
+        </w:rPr>
+        <w:t>Neighborhoods</w:t>
+      </w:r>
+    </w:p>
+    <w:p>
+      <w:pPr>
+        <w:pStyle w:val="ListParagraph"/>
+        <w:numPr>
+          <w:ilvl w:val="0"/>
+          <w:numId w:val="4"/>
+        </w:numPr>
+        <w:shd w:val="clear" w:color="auto" w:fill="FFFFFF"/>
+        <w:spacing w:before="100" w:beforeAutospacing="1" w:after="100" w:afterAutospacing="1"/>
+        <w:rPr>
+          <w:rFonts w:ascii="Tahoma" w:eastAsia="Times New Roman" w:hAnsi="Tahoma" w:cs="Tahoma"/>
+          <w:color w:val="595959" w:themeColor="text1" w:themeTint="A6"/>
+          <w:sz w:val="22"/>
+          <w:szCs w:val="22"/>
+        </w:rPr>
+      </w:pPr>
+      <w:r>
+        <w:rPr>
+          <w:rFonts w:ascii="Tahoma" w:eastAsia="Times New Roman" w:hAnsi="Tahoma" w:cs="Tahoma"/>
+          <w:color w:val="595959" w:themeColor="text1" w:themeTint="A6"/>
+          <w:sz w:val="22"/>
+          <w:szCs w:val="22"/>
+        </w:rPr>
+        <w:fldChar w:fldCharType="end"/>
+      </w:r>
+      <w:hyperlink r:id="rId7" w:history="1">
+        <w:r>
+          <w:rPr>
+            <w:rStyle w:val="Hyperlink"/>
+            <w:rFonts w:ascii="Tahoma" w:eastAsia="Times New Roman" w:hAnsi="Tahoma" w:cs="Tahoma"/>
+            <w:color w:val="3898F9" w:themeColor="hyperlink" w:themeTint="A6"/>
+            <w:sz w:val="22"/>
+            <w:szCs w:val="22"/>
+          </w:rPr>
+          <w:t>Neighborhoods (alternative JSON data)</w:t>
+        </w:r>
+      </w:hyperlink>
+    </w:p>
+    <w:p>
+      <w:pPr>
+        <w:pStyle w:val="ListParagraph"/>
+        <w:numPr>
+          <w:ilvl w:val="0"/>
+          <w:numId w:val="4"/>
+        </w:numPr>
+        <w:shd w:val="clear" w:color="auto" w:fill="FFFFFF"/>
+        <w:spacing w:before="100" w:beforeAutospacing="1" w:after="100" w:afterAutospacing="1"/>
+        <w:rPr>
+          <w:rStyle w:val="Hyperlink"/>
+          <w:rFonts w:ascii="Tahoma" w:eastAsia="Times New Roman" w:hAnsi="Tahoma" w:cs="Tahoma"/>
+          <w:color w:val="3898F9" w:themeColor="hyperlink" w:themeTint="A6"/>
+          <w:sz w:val="22"/>
+          <w:szCs w:val="22"/>
+        </w:rPr>
+      </w:pPr>
+      <w:r>
+        <w:rPr>
+          <w:rFonts w:ascii="Tahoma" w:eastAsia="Times New Roman" w:hAnsi="Tahoma" w:cs="Tahoma"/>
+          <w:color w:val="595959" w:themeColor="text1" w:themeTint="A6"/>
+          <w:sz w:val="22"/>
+          <w:szCs w:val="22"/>
+        </w:rPr>
+        <w:fldChar w:fldCharType="begin"/>
+      </w:r>
+      <w:r>
+        <w:rPr>
+          <w:rFonts w:ascii="Tahoma" w:eastAsia="Times New Roman" w:hAnsi="Tahoma" w:cs="Tahoma"/>
+          <w:color w:val="595959" w:themeColor="text1" w:themeTint="A6"/>
+          <w:sz w:val="22"/>
+          <w:szCs w:val="22"/>
+        </w:rPr>
+        <w:instrText xml:space="preserve"> HYPERLINK "http://www.transitchicago.com/data/" </w:instrText>
+      </w:r>
+      <w:r>
+        <w:rPr>
+          <w:rFonts w:ascii="Tahoma" w:eastAsia="Times New Roman" w:hAnsi="Tahoma" w:cs="Tahoma"/>
+          <w:color w:val="595959" w:themeColor="text1" w:themeTint="A6"/>
+          <w:sz w:val="22"/>
+          <w:szCs w:val="22"/>
+        </w:rPr>
+      </w:r>
+      <w:r>
+        <w:rPr>
+          <w:rFonts w:ascii="Tahoma" w:eastAsia="Times New Roman" w:hAnsi="Tahoma" w:cs="Tahoma"/>
+          <w:color w:val="595959" w:themeColor="text1" w:themeTint="A6"/>
+          <w:sz w:val="22"/>
+          <w:szCs w:val="22"/>
+        </w:rPr>
+        <w:fldChar w:fldCharType="separate"/>
+      </w:r>
+      <w:r>
+        <w:rPr>
+          <w:rStyle w:val="Hyperlink"/>
+          <w:rFonts w:ascii="Tahoma" w:eastAsia="Times New Roman" w:hAnsi="Tahoma" w:cs="Tahoma"/>
+          <w:color w:val="3898F9" w:themeColor="hyperlink" w:themeTint="A6"/>
+          <w:sz w:val="22"/>
+          <w:szCs w:val="22"/>
+        </w:rPr>
+        <w:t>Transit information</w:t>
+      </w:r>
+    </w:p>
+    <w:p>
+      <w:pPr>
+        <w:pStyle w:val="Subtitle"/>
+        <w:numPr>
+          <w:ilvl w:val="0"/>
+          <w:numId w:val="0"/>
+        </w:numPr>
+        <w:ind w:left="360"/>
+        <w:rPr>
+          <w:rFonts w:ascii="Tahoma" w:hAnsi="Tahoma" w:cs="Tahoma"/>
+          <w:b/>
+          <w:color w:val="595959" w:themeColor="text1" w:themeTint="A6"/>
+        </w:rPr>
+      </w:pPr>
+      <w:r>
+        <w:rPr>
+          <w:rFonts w:ascii="Tahoma" w:eastAsia="Times New Roman" w:hAnsi="Tahoma" w:cs="Tahoma"/>
+          <w:color w:val="595959" w:themeColor="text1" w:themeTint="A6"/>
+        </w:rPr>
+        <w:fldChar w:fldCharType="end"/>
+      </w:r>
       <w:bookmarkStart w:id="0" w:name="_GoBack"/>
       <w:bookmarkEnd w:id="0"/>
-      <w:r>
-        <w:rPr>
-          <w:rFonts w:ascii="Tahoma" w:eastAsia="Times New Roman" w:hAnsi="Tahoma" w:cs="Tahoma"/>
-          <w:color w:val="595959" w:themeColor="text1" w:themeTint="A6"/>
-          <w:sz w:val="22"/>
-          <w:szCs w:val="22"/>
-        </w:rPr>
-        <w:fldChar w:fldCharType="begin"/>
-      </w:r>
-      <w:r>
-        <w:rPr>
-          <w:rFonts w:ascii="Tahoma" w:eastAsia="Times New Roman" w:hAnsi="Tahoma" w:cs="Tahoma"/>
-          <w:color w:val="595959" w:themeColor="text1" w:themeTint="A6"/>
-          <w:sz w:val="22"/>
-          <w:szCs w:val="22"/>
-        </w:rPr>
-        <w:instrText xml:space="preserve"> HYPERLINK "https://catalog.data.gov/dataset/parks-chicago-park-district-facilities" </w:instrText>
-      </w:r>
-      <w:r>
-        <w:rPr>
-          <w:rFonts w:ascii="Tahoma" w:eastAsia="Times New Roman" w:hAnsi="Tahoma" w:cs="Tahoma"/>
-          <w:color w:val="595959" w:themeColor="text1" w:themeTint="A6"/>
-          <w:sz w:val="22"/>
-          <w:szCs w:val="22"/>
-        </w:rPr>
-        <w:fldChar w:fldCharType="separate"/>
-      </w:r>
     </w:p>
     <w:p>
       <w:pPr>
         <w:pStyle w:val="Subtitle"/>
+        <w:numPr>
+          <w:ilvl w:val="0"/>
+          <w:numId w:val="0"/>
+        </w:numPr>
         <w:rPr>
           <w:rFonts w:ascii="Tahoma" w:hAnsi="Tahoma" w:cs="Tahoma"/>
           <w:b/>
@@ -582,18 +747,11 @@
       </w:pPr>
       <w:r>
         <w:rPr>
-          <w:rFonts w:ascii="Tahoma" w:eastAsia="Times New Roman" w:hAnsi="Tahoma" w:cs="Tahoma"/>
-          <w:color w:val="595959" w:themeColor="text1" w:themeTint="A6"/>
-          <w:spacing w:val="0"/>
-        </w:rPr>
-        <w:fldChar w:fldCharType="end"/>
-      </w:r>
-      <w:r>
-        <w:rPr>
           <w:rFonts w:ascii="Tahoma" w:hAnsi="Tahoma" w:cs="Tahoma"/>
           <w:b/>
           <w:color w:val="595959" w:themeColor="text1" w:themeTint="A6"/>
         </w:rPr>
+        <w:lastRenderedPageBreak/>
         <w:t>Challenges</w:t>
       </w:r>
     </w:p>
@@ -1017,7 +1175,7 @@
   <w:abstractNum w:abstractNumId="3">
     <w:nsid w:val="768B105B"/>
     <w:multiLevelType w:val="hybridMultilevel"/>
-    <w:tmpl w:val="4BCC4808"/>
+    <w:tmpl w:val="9806B00A"/>
     <w:lvl w:ilvl="0" w:tplc="04090001">
       <w:start w:val="1"/>
       <w:numFmt w:val="bullet"/>

</xml_diff>

<commit_message>
Final Project - initial commit
</commit_message>
<xml_diff>
--- a/docs/WebMappingFinalProposal.docx
+++ b/docs/WebMappingFinalProposal.docx
@@ -237,17 +237,33 @@
           <w:szCs w:val="22"/>
         </w:rPr>
       </w:pPr>
-      <w:proofErr w:type="spellStart"/>
-      <w:r>
-        <w:rPr>
-          <w:rFonts w:ascii="Tahoma" w:eastAsia="Times New Roman" w:hAnsi="Tahoma" w:cs="Tahoma"/>
-          <w:color w:val="595959" w:themeColor="text1" w:themeTint="A6"/>
-          <w:sz w:val="22"/>
-          <w:szCs w:val="22"/>
-        </w:rPr>
-        <w:t>Leafet</w:t>
-      </w:r>
-      <w:proofErr w:type="spellEnd"/>
+      <w:r>
+        <w:rPr>
+          <w:rFonts w:ascii="Tahoma" w:eastAsia="Times New Roman" w:hAnsi="Tahoma" w:cs="Tahoma"/>
+          <w:color w:val="595959" w:themeColor="text1" w:themeTint="A6"/>
+          <w:sz w:val="22"/>
+          <w:szCs w:val="22"/>
+        </w:rPr>
+        <w:t>Leaf</w:t>
+      </w:r>
+      <w:r>
+        <w:rPr>
+          <w:rFonts w:ascii="Tahoma" w:eastAsia="Times New Roman" w:hAnsi="Tahoma" w:cs="Tahoma"/>
+          <w:color w:val="595959" w:themeColor="text1" w:themeTint="A6"/>
+          <w:sz w:val="22"/>
+          <w:szCs w:val="22"/>
+        </w:rPr>
+        <w:t>l</w:t>
+      </w:r>
+      <w:r>
+        <w:rPr>
+          <w:rFonts w:ascii="Tahoma" w:eastAsia="Times New Roman" w:hAnsi="Tahoma" w:cs="Tahoma"/>
+          <w:color w:val="595959" w:themeColor="text1" w:themeTint="A6"/>
+          <w:sz w:val="22"/>
+          <w:szCs w:val="22"/>
+        </w:rPr>
+        <w:t>et</w:t>
+      </w:r>
     </w:p>
     <w:p>
       <w:pPr>
@@ -586,14 +602,6 @@
           <w:sz w:val="22"/>
           <w:szCs w:val="22"/>
         </w:rPr>
-      </w:r>
-      <w:r>
-        <w:rPr>
-          <w:rFonts w:ascii="Tahoma" w:eastAsia="Times New Roman" w:hAnsi="Tahoma" w:cs="Tahoma"/>
-          <w:color w:val="595959" w:themeColor="text1" w:themeTint="A6"/>
-          <w:sz w:val="22"/>
-          <w:szCs w:val="22"/>
-        </w:rPr>
         <w:fldChar w:fldCharType="separate"/>
       </w:r>
       <w:r>
@@ -687,14 +695,6 @@
           <w:sz w:val="22"/>
           <w:szCs w:val="22"/>
         </w:rPr>
-      </w:r>
-      <w:r>
-        <w:rPr>
-          <w:rFonts w:ascii="Tahoma" w:eastAsia="Times New Roman" w:hAnsi="Tahoma" w:cs="Tahoma"/>
-          <w:color w:val="595959" w:themeColor="text1" w:themeTint="A6"/>
-          <w:sz w:val="22"/>
-          <w:szCs w:val="22"/>
-        </w:rPr>
         <w:fldChar w:fldCharType="separate"/>
       </w:r>
       <w:r>
@@ -729,8 +729,6 @@
         </w:rPr>
         <w:fldChar w:fldCharType="end"/>
       </w:r>
-      <w:bookmarkStart w:id="0" w:name="_GoBack"/>
-      <w:bookmarkEnd w:id="0"/>
     </w:p>
     <w:p>
       <w:pPr>
@@ -820,6 +818,129 @@
         </w:rPr>
         <w:t xml:space="preserve"> The main challenge I see with this file is the masking on the data, as it will be more difficult to ascertain the actual location.</w:t>
       </w:r>
+    </w:p>
+    <w:p>
+      <w:pPr>
+        <w:rPr>
+          <w:rFonts w:ascii="Tahoma" w:eastAsia="Times New Roman" w:hAnsi="Tahoma" w:cs="Tahoma"/>
+          <w:color w:val="595959" w:themeColor="text1" w:themeTint="A6"/>
+          <w:sz w:val="22"/>
+          <w:szCs w:val="22"/>
+        </w:rPr>
+      </w:pPr>
+    </w:p>
+    <w:p>
+      <w:pPr>
+        <w:pStyle w:val="Subtitle"/>
+        <w:rPr>
+          <w:rFonts w:ascii="Tahoma" w:eastAsia="Times New Roman" w:hAnsi="Tahoma" w:cs="Tahoma"/>
+          <w:b/>
+        </w:rPr>
+      </w:pPr>
+      <w:r>
+        <w:rPr>
+          <w:rFonts w:ascii="Tahoma" w:eastAsia="Times New Roman" w:hAnsi="Tahoma" w:cs="Tahoma"/>
+          <w:b/>
+        </w:rPr>
+        <w:t>Journal of work</w:t>
+      </w:r>
+    </w:p>
+    <w:p>
+      <w:pPr>
+        <w:rPr>
+          <w:rFonts w:ascii="Tahoma" w:eastAsia="Times New Roman" w:hAnsi="Tahoma" w:cs="Tahoma"/>
+          <w:color w:val="595959" w:themeColor="text1" w:themeTint="A6"/>
+          <w:sz w:val="22"/>
+          <w:szCs w:val="22"/>
+        </w:rPr>
+      </w:pPr>
+      <w:r>
+        <w:rPr>
+          <w:rFonts w:ascii="Tahoma" w:eastAsia="Times New Roman" w:hAnsi="Tahoma" w:cs="Tahoma"/>
+          <w:color w:val="595959" w:themeColor="text1" w:themeTint="A6"/>
+          <w:sz w:val="22"/>
+          <w:szCs w:val="22"/>
+        </w:rPr>
+        <w:t>The first piece of data was the Sec Offender registry data set. It had 1248 rows of incomplete addresses (</w:t>
+      </w:r>
+      <w:r>
+        <w:rPr>
+          <w:rFonts w:ascii="Tahoma" w:eastAsia="Times New Roman" w:hAnsi="Tahoma" w:cs="Tahoma"/>
+          <w:color w:val="595959" w:themeColor="text1" w:themeTint="A6"/>
+          <w:sz w:val="22"/>
+          <w:szCs w:val="22"/>
+        </w:rPr>
+        <w:t>054XX W THOMAS ST</w:t>
+      </w:r>
+      <w:r>
+        <w:rPr>
+          <w:rFonts w:ascii="Tahoma" w:eastAsia="Times New Roman" w:hAnsi="Tahoma" w:cs="Tahoma"/>
+          <w:color w:val="595959" w:themeColor="text1" w:themeTint="A6"/>
+          <w:sz w:val="22"/>
+          <w:szCs w:val="22"/>
+        </w:rPr>
+        <w:t xml:space="preserve">). Used </w:t>
+      </w:r>
+      <w:hyperlink r:id="rId8" w:history="1">
+        <w:r>
+          <w:rPr>
+            <w:rStyle w:val="Hyperlink"/>
+            <w:rFonts w:ascii="Tahoma" w:eastAsia="Times New Roman" w:hAnsi="Tahoma" w:cs="Tahoma"/>
+            <w:sz w:val="22"/>
+            <w:szCs w:val="22"/>
+          </w:rPr>
+          <w:t>http://www.freegeocoding.com/</w:t>
+        </w:r>
+      </w:hyperlink>
+      <w:r>
+        <w:rPr>
+          <w:rFonts w:ascii="Tahoma" w:eastAsia="Times New Roman" w:hAnsi="Tahoma" w:cs="Tahoma"/>
+          <w:color w:val="595959" w:themeColor="text1" w:themeTint="A6"/>
+          <w:sz w:val="22"/>
+          <w:szCs w:val="22"/>
+        </w:rPr>
+        <w:t xml:space="preserve"> to get geocodes.</w:t>
+      </w:r>
+      <w:r>
+        <w:rPr>
+          <w:rFonts w:ascii="Tahoma" w:eastAsia="Times New Roman" w:hAnsi="Tahoma" w:cs="Tahoma"/>
+          <w:color w:val="595959" w:themeColor="text1" w:themeTint="A6"/>
+          <w:sz w:val="22"/>
+          <w:szCs w:val="22"/>
+        </w:rPr>
+        <w:t xml:space="preserve"> Problems with that marking points all over the world instead of Chicago. So tried </w:t>
+      </w:r>
+      <w:hyperlink r:id="rId9" w:history="1">
+        <w:r>
+          <w:rPr>
+            <w:rStyle w:val="Hyperlink"/>
+            <w:rFonts w:ascii="Tahoma" w:eastAsia="Times New Roman" w:hAnsi="Tahoma" w:cs="Tahoma"/>
+            <w:sz w:val="22"/>
+            <w:szCs w:val="22"/>
+          </w:rPr>
+          <w:t>https://www.mapdevelopers.com/batch_geocode_tool.php</w:t>
+        </w:r>
+      </w:hyperlink>
+      <w:r>
+        <w:rPr>
+          <w:rFonts w:ascii="Tahoma" w:eastAsia="Times New Roman" w:hAnsi="Tahoma" w:cs="Tahoma"/>
+          <w:color w:val="595959" w:themeColor="text1" w:themeTint="A6"/>
+          <w:sz w:val="22"/>
+          <w:szCs w:val="22"/>
+        </w:rPr>
+        <w:t xml:space="preserve"> instead. I had to split data into groups o</w:t>
+      </w:r>
+      <w:r>
+        <w:rPr>
+          <w:rFonts w:ascii="Tahoma" w:eastAsia="Times New Roman" w:hAnsi="Tahoma" w:cs="Tahoma"/>
+          <w:color w:val="595959" w:themeColor="text1" w:themeTint="A6"/>
+          <w:sz w:val="22"/>
+          <w:szCs w:val="22"/>
+        </w:rPr>
+        <w:t>f 100, but it worked really well, was fast and accurate.</w:t>
+      </w:r>
+      <w:bookmarkStart w:id="0" w:name="_GoBack"/>
+      <w:bookmarkEnd w:id="0"/>
     </w:p>
     <w:sectPr>
       <w:pgSz w:w="12240" w:h="15840"/>

</xml_diff>

<commit_message>
Final Project: Neighborhoods work without zoom!
</commit_message>
<xml_diff>
--- a/docs/WebMappingFinalProposal.docx
+++ b/docs/WebMappingFinalProposal.docx
@@ -847,39 +847,128 @@
     </w:p>
     <w:p>
       <w:pPr>
-        <w:rPr>
-          <w:rFonts w:ascii="Tahoma" w:eastAsia="Times New Roman" w:hAnsi="Tahoma" w:cs="Tahoma"/>
-          <w:color w:val="595959" w:themeColor="text1" w:themeTint="A6"/>
-          <w:sz w:val="22"/>
-          <w:szCs w:val="22"/>
-        </w:rPr>
-      </w:pPr>
-      <w:r>
-        <w:rPr>
-          <w:rFonts w:ascii="Tahoma" w:eastAsia="Times New Roman" w:hAnsi="Tahoma" w:cs="Tahoma"/>
-          <w:color w:val="595959" w:themeColor="text1" w:themeTint="A6"/>
-          <w:sz w:val="22"/>
-          <w:szCs w:val="22"/>
-        </w:rPr>
-        <w:t>The first piece of data was the Sec Offender registry data set. It had 1248 rows of incomplete addresses (</w:t>
-      </w:r>
-      <w:r>
-        <w:rPr>
-          <w:rFonts w:ascii="Tahoma" w:eastAsia="Times New Roman" w:hAnsi="Tahoma" w:cs="Tahoma"/>
-          <w:color w:val="595959" w:themeColor="text1" w:themeTint="A6"/>
-          <w:sz w:val="22"/>
-          <w:szCs w:val="22"/>
-        </w:rPr>
-        <w:t>054XX W THOMAS ST</w:t>
-      </w:r>
-      <w:r>
-        <w:rPr>
-          <w:rFonts w:ascii="Tahoma" w:eastAsia="Times New Roman" w:hAnsi="Tahoma" w:cs="Tahoma"/>
-          <w:color w:val="595959" w:themeColor="text1" w:themeTint="A6"/>
-          <w:sz w:val="22"/>
-          <w:szCs w:val="22"/>
-        </w:rPr>
-        <w:t xml:space="preserve">). Used </w:t>
+        <w:pStyle w:val="ListParagraph"/>
+        <w:numPr>
+          <w:ilvl w:val="0"/>
+          <w:numId w:val="5"/>
+        </w:numPr>
+        <w:rPr>
+          <w:rFonts w:ascii="Tahoma" w:eastAsia="Times New Roman" w:hAnsi="Tahoma" w:cs="Tahoma"/>
+          <w:color w:val="595959" w:themeColor="text1" w:themeTint="A6"/>
+          <w:sz w:val="22"/>
+          <w:szCs w:val="22"/>
+        </w:rPr>
+      </w:pPr>
+      <w:r>
+        <w:rPr>
+          <w:rFonts w:ascii="Tahoma" w:eastAsia="Times New Roman" w:hAnsi="Tahoma" w:cs="Tahoma"/>
+          <w:color w:val="595959" w:themeColor="text1" w:themeTint="A6"/>
+          <w:sz w:val="22"/>
+          <w:szCs w:val="22"/>
+        </w:rPr>
+        <w:t>Sex Offender Registry Dataset</w:t>
+      </w:r>
+    </w:p>
+    <w:p>
+      <w:pPr>
+        <w:pStyle w:val="ListParagraph"/>
+        <w:numPr>
+          <w:ilvl w:val="1"/>
+          <w:numId w:val="5"/>
+        </w:numPr>
+        <w:rPr>
+          <w:rFonts w:ascii="Tahoma" w:eastAsia="Times New Roman" w:hAnsi="Tahoma" w:cs="Tahoma"/>
+          <w:color w:val="595959" w:themeColor="text1" w:themeTint="A6"/>
+          <w:sz w:val="22"/>
+          <w:szCs w:val="22"/>
+        </w:rPr>
+      </w:pPr>
+      <w:r>
+        <w:rPr>
+          <w:rFonts w:ascii="Tahoma" w:eastAsia="Times New Roman" w:hAnsi="Tahoma" w:cs="Tahoma"/>
+          <w:color w:val="595959" w:themeColor="text1" w:themeTint="A6"/>
+          <w:sz w:val="22"/>
+          <w:szCs w:val="22"/>
+        </w:rPr>
+        <w:t xml:space="preserve">This </w:t>
+      </w:r>
+      <w:r>
+        <w:rPr>
+          <w:rFonts w:ascii="Tahoma" w:eastAsia="Times New Roman" w:hAnsi="Tahoma" w:cs="Tahoma"/>
+          <w:color w:val="595959" w:themeColor="text1" w:themeTint="A6"/>
+          <w:sz w:val="22"/>
+          <w:szCs w:val="22"/>
+        </w:rPr>
+        <w:t xml:space="preserve">had 1248 rows </w:t>
+      </w:r>
+      <w:r>
+        <w:rPr>
+          <w:rFonts w:ascii="Tahoma" w:eastAsia="Times New Roman" w:hAnsi="Tahoma" w:cs="Tahoma"/>
+          <w:color w:val="595959" w:themeColor="text1" w:themeTint="A6"/>
+          <w:sz w:val="22"/>
+          <w:szCs w:val="22"/>
+        </w:rPr>
+        <w:t xml:space="preserve">of data, but somewhat masked addresses so as not to give the exact addresses of the offenders </w:t>
+      </w:r>
+      <w:r>
+        <w:rPr>
+          <w:rFonts w:ascii="Tahoma" w:eastAsia="Times New Roman" w:hAnsi="Tahoma" w:cs="Tahoma"/>
+          <w:color w:val="595959" w:themeColor="text1" w:themeTint="A6"/>
+          <w:sz w:val="22"/>
+          <w:szCs w:val="22"/>
+        </w:rPr>
+        <w:t>(</w:t>
+      </w:r>
+      <w:r>
+        <w:rPr>
+          <w:rFonts w:ascii="Tahoma" w:eastAsia="Times New Roman" w:hAnsi="Tahoma" w:cs="Tahoma"/>
+          <w:color w:val="595959" w:themeColor="text1" w:themeTint="A6"/>
+          <w:sz w:val="22"/>
+          <w:szCs w:val="22"/>
+        </w:rPr>
+        <w:t xml:space="preserve">example: </w:t>
+      </w:r>
+      <w:r>
+        <w:rPr>
+          <w:rFonts w:ascii="Tahoma" w:eastAsia="Times New Roman" w:hAnsi="Tahoma" w:cs="Tahoma"/>
+          <w:color w:val="595959" w:themeColor="text1" w:themeTint="A6"/>
+          <w:sz w:val="22"/>
+          <w:szCs w:val="22"/>
+        </w:rPr>
+        <w:t xml:space="preserve">054XX W THOMAS ST). </w:t>
+      </w:r>
+    </w:p>
+    <w:p>
+      <w:pPr>
+        <w:pStyle w:val="ListParagraph"/>
+        <w:numPr>
+          <w:ilvl w:val="1"/>
+          <w:numId w:val="5"/>
+        </w:numPr>
+        <w:rPr>
+          <w:rFonts w:ascii="Tahoma" w:eastAsia="Times New Roman" w:hAnsi="Tahoma" w:cs="Tahoma"/>
+          <w:color w:val="595959" w:themeColor="text1" w:themeTint="A6"/>
+          <w:sz w:val="22"/>
+          <w:szCs w:val="22"/>
+        </w:rPr>
+      </w:pPr>
+      <w:r>
+        <w:rPr>
+          <w:rFonts w:ascii="Tahoma" w:eastAsia="Times New Roman" w:hAnsi="Tahoma" w:cs="Tahoma"/>
+          <w:color w:val="595959" w:themeColor="text1" w:themeTint="A6"/>
+          <w:sz w:val="22"/>
+          <w:szCs w:val="22"/>
+        </w:rPr>
+        <w:t>I initially tried</w:t>
+      </w:r>
+      <w:r>
+        <w:rPr>
+          <w:rFonts w:ascii="Tahoma" w:eastAsia="Times New Roman" w:hAnsi="Tahoma" w:cs="Tahoma"/>
+          <w:color w:val="595959" w:themeColor="text1" w:themeTint="A6"/>
+          <w:sz w:val="22"/>
+          <w:szCs w:val="22"/>
+        </w:rPr>
+        <w:t xml:space="preserve"> </w:t>
       </w:r>
       <w:hyperlink r:id="rId8" w:history="1">
         <w:r>
@@ -899,16 +988,31 @@
           <w:sz w:val="22"/>
           <w:szCs w:val="22"/>
         </w:rPr>
-        <w:t xml:space="preserve"> to get geocodes.</w:t>
-      </w:r>
-      <w:r>
-        <w:rPr>
-          <w:rFonts w:ascii="Tahoma" w:eastAsia="Times New Roman" w:hAnsi="Tahoma" w:cs="Tahoma"/>
-          <w:color w:val="595959" w:themeColor="text1" w:themeTint="A6"/>
-          <w:sz w:val="22"/>
-          <w:szCs w:val="22"/>
-        </w:rPr>
-        <w:t xml:space="preserve"> Problems with that marking points all over the world instead of Chicago. So tried </w:t>
+        <w:t xml:space="preserve"> to get geocoded addresses, but this site kept mapping the data outside of Chicago, so I moved on to researching another bulk geo tool.</w:t>
+      </w:r>
+    </w:p>
+    <w:p>
+      <w:pPr>
+        <w:pStyle w:val="ListParagraph"/>
+        <w:numPr>
+          <w:ilvl w:val="1"/>
+          <w:numId w:val="5"/>
+        </w:numPr>
+        <w:rPr>
+          <w:rFonts w:ascii="Tahoma" w:eastAsia="Times New Roman" w:hAnsi="Tahoma" w:cs="Tahoma"/>
+          <w:color w:val="595959" w:themeColor="text1" w:themeTint="A6"/>
+          <w:sz w:val="22"/>
+          <w:szCs w:val="22"/>
+        </w:rPr>
+      </w:pPr>
+      <w:r>
+        <w:rPr>
+          <w:rFonts w:ascii="Tahoma" w:eastAsia="Times New Roman" w:hAnsi="Tahoma" w:cs="Tahoma"/>
+          <w:color w:val="595959" w:themeColor="text1" w:themeTint="A6"/>
+          <w:sz w:val="22"/>
+          <w:szCs w:val="22"/>
+        </w:rPr>
+        <w:t xml:space="preserve">I then tried </w:t>
       </w:r>
       <w:hyperlink r:id="rId9" w:history="1">
         <w:r>
@@ -938,6 +1042,150 @@
           <w:szCs w:val="22"/>
         </w:rPr>
         <w:t>f 100, but it worked really well, was fast and accurate.</w:t>
+      </w:r>
+    </w:p>
+    <w:p>
+      <w:pPr>
+        <w:pStyle w:val="ListParagraph"/>
+        <w:numPr>
+          <w:ilvl w:val="1"/>
+          <w:numId w:val="5"/>
+        </w:numPr>
+        <w:rPr>
+          <w:rFonts w:ascii="Tahoma" w:eastAsia="Times New Roman" w:hAnsi="Tahoma" w:cs="Tahoma"/>
+          <w:color w:val="595959" w:themeColor="text1" w:themeTint="A6"/>
+          <w:sz w:val="22"/>
+          <w:szCs w:val="22"/>
+        </w:rPr>
+      </w:pPr>
+      <w:r>
+        <w:rPr>
+          <w:rFonts w:ascii="Tahoma" w:eastAsia="Times New Roman" w:hAnsi="Tahoma" w:cs="Tahoma"/>
+          <w:color w:val="595959" w:themeColor="text1" w:themeTint="A6"/>
+          <w:sz w:val="22"/>
+          <w:szCs w:val="22"/>
+        </w:rPr>
+        <w:t>Just a bit more scrubbing to translate the .csv file into the array I needed for my project.</w:t>
+      </w:r>
+    </w:p>
+    <w:p>
+      <w:pPr>
+        <w:pStyle w:val="ListParagraph"/>
+        <w:numPr>
+          <w:ilvl w:val="0"/>
+          <w:numId w:val="5"/>
+        </w:numPr>
+        <w:rPr>
+          <w:rFonts w:ascii="Tahoma" w:eastAsia="Times New Roman" w:hAnsi="Tahoma" w:cs="Tahoma"/>
+          <w:color w:val="595959" w:themeColor="text1" w:themeTint="A6"/>
+          <w:sz w:val="22"/>
+          <w:szCs w:val="22"/>
+        </w:rPr>
+      </w:pPr>
+      <w:r>
+        <w:rPr>
+          <w:rFonts w:ascii="Tahoma" w:eastAsia="Times New Roman" w:hAnsi="Tahoma" w:cs="Tahoma"/>
+          <w:color w:val="595959" w:themeColor="text1" w:themeTint="A6"/>
+          <w:sz w:val="22"/>
+          <w:szCs w:val="22"/>
+        </w:rPr>
+        <w:t>Chicago Neighborhoods</w:t>
+      </w:r>
+    </w:p>
+    <w:p>
+      <w:pPr>
+        <w:pStyle w:val="ListParagraph"/>
+        <w:numPr>
+          <w:ilvl w:val="1"/>
+          <w:numId w:val="5"/>
+        </w:numPr>
+        <w:rPr>
+          <w:rFonts w:ascii="Tahoma" w:eastAsia="Times New Roman" w:hAnsi="Tahoma" w:cs="Tahoma"/>
+          <w:color w:val="595959" w:themeColor="text1" w:themeTint="A6"/>
+          <w:sz w:val="22"/>
+          <w:szCs w:val="22"/>
+        </w:rPr>
+      </w:pPr>
+      <w:r>
+        <w:rPr>
+          <w:rFonts w:ascii="Tahoma" w:eastAsia="Times New Roman" w:hAnsi="Tahoma" w:cs="Tahoma"/>
+          <w:color w:val="595959" w:themeColor="text1" w:themeTint="A6"/>
+          <w:sz w:val="22"/>
+          <w:szCs w:val="22"/>
+        </w:rPr>
+        <w:t>I was able to add a geojson file to show the shapes of the neighborhoods as a layer on my map.</w:t>
+      </w:r>
+    </w:p>
+    <w:p>
+      <w:pPr>
+        <w:pStyle w:val="ListParagraph"/>
+        <w:numPr>
+          <w:ilvl w:val="1"/>
+          <w:numId w:val="5"/>
+        </w:numPr>
+        <w:rPr>
+          <w:rFonts w:ascii="Tahoma" w:eastAsia="Times New Roman" w:hAnsi="Tahoma" w:cs="Tahoma"/>
+          <w:color w:val="595959" w:themeColor="text1" w:themeTint="A6"/>
+          <w:sz w:val="22"/>
+          <w:szCs w:val="22"/>
+        </w:rPr>
+      </w:pPr>
+      <w:r>
+        <w:rPr>
+          <w:rFonts w:ascii="Tahoma" w:eastAsia="Times New Roman" w:hAnsi="Tahoma" w:cs="Tahoma"/>
+          <w:color w:val="595959" w:themeColor="text1" w:themeTint="A6"/>
+          <w:sz w:val="22"/>
+          <w:szCs w:val="22"/>
+        </w:rPr>
+        <w:t>While parsing the neighborhoods, I also populate a neighborhoods dropdown menu with the list of neighborhoods. I use jQuery to alphabetize this list.</w:t>
+      </w:r>
+    </w:p>
+    <w:p>
+      <w:pPr>
+        <w:pStyle w:val="ListParagraph"/>
+        <w:numPr>
+          <w:ilvl w:val="1"/>
+          <w:numId w:val="5"/>
+        </w:numPr>
+        <w:rPr>
+          <w:rFonts w:ascii="Tahoma" w:eastAsia="Times New Roman" w:hAnsi="Tahoma" w:cs="Tahoma"/>
+          <w:color w:val="595959" w:themeColor="text1" w:themeTint="A6"/>
+          <w:sz w:val="22"/>
+          <w:szCs w:val="22"/>
+        </w:rPr>
+      </w:pPr>
+      <w:r>
+        <w:rPr>
+          <w:rFonts w:ascii="Tahoma" w:eastAsia="Times New Roman" w:hAnsi="Tahoma" w:cs="Tahoma"/>
+          <w:color w:val="595959" w:themeColor="text1" w:themeTint="A6"/>
+          <w:sz w:val="22"/>
+          <w:szCs w:val="22"/>
+        </w:rPr>
+        <w:t>Because there are so many neighborhoods, I use a jQuery library called select2 to allow the user to pick from the list or type to filter matches.</w:t>
+      </w:r>
+    </w:p>
+    <w:p>
+      <w:pPr>
+        <w:pStyle w:val="ListParagraph"/>
+        <w:numPr>
+          <w:ilvl w:val="1"/>
+          <w:numId w:val="5"/>
+        </w:numPr>
+        <w:rPr>
+          <w:rFonts w:ascii="Tahoma" w:eastAsia="Times New Roman" w:hAnsi="Tahoma" w:cs="Tahoma"/>
+          <w:color w:val="595959" w:themeColor="text1" w:themeTint="A6"/>
+          <w:sz w:val="22"/>
+          <w:szCs w:val="22"/>
+        </w:rPr>
+      </w:pPr>
+      <w:r>
+        <w:rPr>
+          <w:rFonts w:ascii="Tahoma" w:eastAsia="Times New Roman" w:hAnsi="Tahoma" w:cs="Tahoma"/>
+          <w:color w:val="595959" w:themeColor="text1" w:themeTint="A6"/>
+          <w:sz w:val="22"/>
+          <w:szCs w:val="22"/>
+        </w:rPr>
+        <w:t>When the user selects a particular neighborhood, that neighborhood is highlighted on the map on zoomed in.</w:t>
       </w:r>
       <w:bookmarkStart w:id="0" w:name="_GoBack"/>
       <w:bookmarkEnd w:id="0"/>
@@ -1181,6 +1429,95 @@
     </w:lvl>
   </w:abstractNum>
   <w:abstractNum w:abstractNumId="2">
+    <w:nsid w:val="55B11E24"/>
+    <w:multiLevelType w:val="hybridMultilevel"/>
+    <w:tmpl w:val="E8EC258C"/>
+    <w:lvl w:ilvl="0" w:tplc="0409000F">
+      <w:start w:val="1"/>
+      <w:numFmt w:val="decimal"/>
+      <w:lvlText w:val="%1."/>
+      <w:lvlJc w:val="left"/>
+      <w:pPr>
+        <w:ind w:left="720" w:hanging="360"/>
+      </w:pPr>
+      <w:rPr>
+        <w:rFonts w:hint="default"/>
+      </w:rPr>
+    </w:lvl>
+    <w:lvl w:ilvl="1" w:tplc="04090019">
+      <w:start w:val="1"/>
+      <w:numFmt w:val="lowerLetter"/>
+      <w:lvlText w:val="%2."/>
+      <w:lvlJc w:val="left"/>
+      <w:pPr>
+        <w:ind w:left="1440" w:hanging="360"/>
+      </w:pPr>
+    </w:lvl>
+    <w:lvl w:ilvl="2" w:tplc="0409001B" w:tentative="1">
+      <w:start w:val="1"/>
+      <w:numFmt w:val="lowerRoman"/>
+      <w:lvlText w:val="%3."/>
+      <w:lvlJc w:val="right"/>
+      <w:pPr>
+        <w:ind w:left="2160" w:hanging="180"/>
+      </w:pPr>
+    </w:lvl>
+    <w:lvl w:ilvl="3" w:tplc="0409000F" w:tentative="1">
+      <w:start w:val="1"/>
+      <w:numFmt w:val="decimal"/>
+      <w:lvlText w:val="%4."/>
+      <w:lvlJc w:val="left"/>
+      <w:pPr>
+        <w:ind w:left="2880" w:hanging="360"/>
+      </w:pPr>
+    </w:lvl>
+    <w:lvl w:ilvl="4" w:tplc="04090019" w:tentative="1">
+      <w:start w:val="1"/>
+      <w:numFmt w:val="lowerLetter"/>
+      <w:lvlText w:val="%5."/>
+      <w:lvlJc w:val="left"/>
+      <w:pPr>
+        <w:ind w:left="3600" w:hanging="360"/>
+      </w:pPr>
+    </w:lvl>
+    <w:lvl w:ilvl="5" w:tplc="0409001B" w:tentative="1">
+      <w:start w:val="1"/>
+      <w:numFmt w:val="lowerRoman"/>
+      <w:lvlText w:val="%6."/>
+      <w:lvlJc w:val="right"/>
+      <w:pPr>
+        <w:ind w:left="4320" w:hanging="180"/>
+      </w:pPr>
+    </w:lvl>
+    <w:lvl w:ilvl="6" w:tplc="0409000F" w:tentative="1">
+      <w:start w:val="1"/>
+      <w:numFmt w:val="decimal"/>
+      <w:lvlText w:val="%7."/>
+      <w:lvlJc w:val="left"/>
+      <w:pPr>
+        <w:ind w:left="5040" w:hanging="360"/>
+      </w:pPr>
+    </w:lvl>
+    <w:lvl w:ilvl="7" w:tplc="04090019" w:tentative="1">
+      <w:start w:val="1"/>
+      <w:numFmt w:val="lowerLetter"/>
+      <w:lvlText w:val="%8."/>
+      <w:lvlJc w:val="left"/>
+      <w:pPr>
+        <w:ind w:left="5760" w:hanging="360"/>
+      </w:pPr>
+    </w:lvl>
+    <w:lvl w:ilvl="8" w:tplc="0409001B" w:tentative="1">
+      <w:start w:val="1"/>
+      <w:numFmt w:val="lowerRoman"/>
+      <w:lvlText w:val="%9."/>
+      <w:lvlJc w:val="right"/>
+      <w:pPr>
+        <w:ind w:left="6480" w:hanging="180"/>
+      </w:pPr>
+    </w:lvl>
+  </w:abstractNum>
+  <w:abstractNum w:abstractNumId="3">
     <w:nsid w:val="67C66738"/>
     <w:multiLevelType w:val="multilevel"/>
     <w:tmpl w:val="A394050A"/>
@@ -1293,7 +1630,7 @@
       </w:pPr>
     </w:lvl>
   </w:abstractNum>
-  <w:abstractNum w:abstractNumId="3">
+  <w:abstractNum w:abstractNumId="4">
     <w:nsid w:val="768B105B"/>
     <w:multiLevelType w:val="hybridMultilevel"/>
     <w:tmpl w:val="9806B00A"/>
@@ -1413,10 +1750,13 @@
     <w:abstractNumId w:val="1"/>
   </w:num>
   <w:num w:numId="3">
-    <w:abstractNumId w:val="2"/>
+    <w:abstractNumId w:val="3"/>
   </w:num>
   <w:num w:numId="4">
-    <w:abstractNumId w:val="3"/>
+    <w:abstractNumId w:val="4"/>
+  </w:num>
+  <w:num w:numId="5">
+    <w:abstractNumId w:val="2"/>
   </w:num>
 </w:numbering>
 </file>

</xml_diff>

<commit_message>
Final Project. Neighborhoods are totes working!!!
</commit_message>
<xml_diff>
--- a/docs/WebMappingFinalProposal.docx
+++ b/docs/WebMappingFinalProposal.docx
@@ -1185,7 +1185,25 @@
           <w:sz w:val="22"/>
           <w:szCs w:val="22"/>
         </w:rPr>
-        <w:t>When the user selects a particular neighborhood, that neighborhood is highlighted on the map on zoomed in.</w:t>
+        <w:t>When the user selects a particular neighborhood, that neighbo</w:t>
+      </w:r>
+      <w:r>
+        <w:rPr>
+          <w:rFonts w:ascii="Tahoma" w:eastAsia="Times New Roman" w:hAnsi="Tahoma" w:cs="Tahoma"/>
+          <w:color w:val="595959" w:themeColor="text1" w:themeTint="A6"/>
+          <w:sz w:val="22"/>
+          <w:szCs w:val="22"/>
+        </w:rPr>
+        <w:t>rhood is highlighted on the map. I a</w:t>
+      </w:r>
+      <w:r>
+        <w:rPr>
+          <w:rFonts w:ascii="Tahoma" w:eastAsia="Times New Roman" w:hAnsi="Tahoma" w:cs="Tahoma"/>
+          <w:color w:val="595959" w:themeColor="text1" w:themeTint="A6"/>
+          <w:sz w:val="22"/>
+          <w:szCs w:val="22"/>
+        </w:rPr>
+        <w:t>lso zoom in on the neighborhood that is selected from the dropdown.</w:t>
       </w:r>
       <w:bookmarkStart w:id="0" w:name="_GoBack"/>
       <w:bookmarkEnd w:id="0"/>

</xml_diff>